<commit_message>
Atualizado Ata da 2º Reunião
</commit_message>
<xml_diff>
--- a/docs/Gerenciamento de Projeto/Atas/JOB SEA-2º Ata de Reunião.docx
+++ b/docs/Gerenciamento de Projeto/Atas/JOB SEA-2º Ata de Reunião.docx
@@ -1076,6 +1076,175 @@
             </w:hyperlink>
           </w:p>
           <w:p/>
+        </w:tc>
+        <w:tc>
+          <w:tcPr>
+            <w:tcW w:w="1226" w:type="dxa"/>
+            <w:tcBorders>
+              <w:top w:val="single" w:sz="4" w:space="0" w:color="auto"/>
+              <w:left w:val="single" w:sz="4" w:space="0" w:color="auto"/>
+              <w:bottom w:val="single" w:sz="4" w:space="0" w:color="auto"/>
+              <w:right w:val="single" w:sz="4" w:space="0" w:color="auto"/>
+            </w:tcBorders>
+          </w:tcPr>
+          <w:p/>
+        </w:tc>
+      </w:tr>
+      <w:tr>
+        <w:trPr>
+          <w:cantSplit/>
+        </w:trPr>
+        <w:tc>
+          <w:tcPr>
+            <w:tcW w:w="2139" w:type="dxa"/>
+            <w:tcBorders>
+              <w:top w:val="single" w:sz="4" w:space="0" w:color="auto"/>
+              <w:left w:val="single" w:sz="4" w:space="0" w:color="auto"/>
+              <w:bottom w:val="single" w:sz="4" w:space="0" w:color="auto"/>
+              <w:right w:val="single" w:sz="4" w:space="0" w:color="auto"/>
+            </w:tcBorders>
+          </w:tcPr>
+          <w:p>
+            <w:pPr>
+              <w:pStyle w:val="Rodap"/>
+              <w:numPr>
+                <w:ilvl w:val="0"/>
+                <w:numId w:val="4"/>
+              </w:numPr>
+              <w:tabs>
+                <w:tab w:val="clear" w:pos="360"/>
+                <w:tab w:val="clear" w:pos="4320"/>
+                <w:tab w:val="clear" w:pos="8640"/>
+                <w:tab w:val="left" w:pos="252"/>
+              </w:tabs>
+              <w:ind w:left="0" w:firstLine="0"/>
+            </w:pPr>
+            <w:r>
+              <w:t>Ana Paula da Rosa</w:t>
+            </w:r>
+          </w:p>
+        </w:tc>
+        <w:tc>
+          <w:tcPr>
+            <w:tcW w:w="1131" w:type="dxa"/>
+            <w:tcBorders>
+              <w:top w:val="single" w:sz="4" w:space="0" w:color="auto"/>
+              <w:left w:val="single" w:sz="4" w:space="0" w:color="auto"/>
+              <w:bottom w:val="single" w:sz="4" w:space="0" w:color="auto"/>
+              <w:right w:val="single" w:sz="4" w:space="0" w:color="auto"/>
+            </w:tcBorders>
+            <w:vAlign w:val="center"/>
+          </w:tcPr>
+          <w:p>
+            <w:pPr>
+              <w:ind w:left="-70" w:right="-70"/>
+              <w:jc w:val="center"/>
+              <w:rPr>
+                <w:sz w:val="19"/>
+                <w:lang w:val="en-US"/>
+              </w:rPr>
+            </w:pPr>
+            <w:r>
+              <w:rPr>
+                <w:sz w:val="19"/>
+                <w:lang w:val="en-US"/>
+              </w:rPr>
+              <w:fldChar w:fldCharType="begin">
+                <w:ffData>
+                  <w:name w:val=""/>
+                  <w:enabled/>
+                  <w:calcOnExit w:val="0"/>
+                  <w:checkBox>
+                    <w:sizeAuto/>
+                    <w:default w:val="0"/>
+                  </w:checkBox>
+                </w:ffData>
+              </w:fldChar>
+            </w:r>
+            <w:r>
+              <w:rPr>
+                <w:sz w:val="19"/>
+                <w:lang w:val="en-US"/>
+              </w:rPr>
+              <w:instrText xml:space="preserve"> FORMCHECKBOX </w:instrText>
+            </w:r>
+            <w:r>
+              <w:rPr>
+                <w:sz w:val="19"/>
+                <w:lang w:val="en-US"/>
+              </w:rPr>
+            </w:r>
+            <w:r>
+              <w:rPr>
+                <w:sz w:val="19"/>
+                <w:lang w:val="en-US"/>
+              </w:rPr>
+              <w:fldChar w:fldCharType="end"/>
+            </w:r>
+          </w:p>
+        </w:tc>
+        <w:tc>
+          <w:tcPr>
+            <w:tcW w:w="1378" w:type="dxa"/>
+            <w:tcBorders>
+              <w:top w:val="single" w:sz="4" w:space="0" w:color="auto"/>
+              <w:left w:val="single" w:sz="4" w:space="0" w:color="auto"/>
+              <w:bottom w:val="single" w:sz="4" w:space="0" w:color="auto"/>
+              <w:right w:val="single" w:sz="4" w:space="0" w:color="auto"/>
+            </w:tcBorders>
+          </w:tcPr>
+          <w:p>
+            <w:r>
+              <w:t>IFSP-Orientadora</w:t>
+            </w:r>
+          </w:p>
+        </w:tc>
+        <w:tc>
+          <w:tcPr>
+            <w:tcW w:w="1619" w:type="dxa"/>
+            <w:tcBorders>
+              <w:top w:val="single" w:sz="4" w:space="0" w:color="auto"/>
+              <w:left w:val="single" w:sz="4" w:space="0" w:color="auto"/>
+              <w:bottom w:val="single" w:sz="4" w:space="0" w:color="auto"/>
+              <w:right w:val="single" w:sz="4" w:space="0" w:color="auto"/>
+            </w:tcBorders>
+          </w:tcPr>
+          <w:p>
+            <w:pPr>
+              <w:ind w:left="-1"/>
+            </w:pPr>
+          </w:p>
+        </w:tc>
+        <w:tc>
+          <w:tcPr>
+            <w:tcW w:w="2226" w:type="dxa"/>
+            <w:tcBorders>
+              <w:top w:val="single" w:sz="4" w:space="0" w:color="auto"/>
+              <w:left w:val="single" w:sz="4" w:space="0" w:color="auto"/>
+              <w:bottom w:val="single" w:sz="4" w:space="0" w:color="auto"/>
+              <w:right w:val="single" w:sz="4" w:space="0" w:color="auto"/>
+            </w:tcBorders>
+          </w:tcPr>
+          <w:p>
+            <w:hyperlink r:id="rId10" w:history="1">
+              <w:r>
+                <w:rPr>
+                  <w:rStyle w:val="Hyperlink"/>
+                  <w:rFonts w:ascii="Segoe UI" w:hAnsi="Segoe UI" w:cs="Segoe UI"/>
+                  <w:shd w:val="clear" w:color="auto" w:fill="EEEEEE"/>
+                </w:rPr>
+                <w:t>anapaula.darosa@ifsp.edu.br</w:t>
+              </w:r>
+            </w:hyperlink>
+            <w:r>
+              <w:rPr>
+                <w:rFonts w:ascii="Segoe UI" w:hAnsi="Segoe UI" w:cs="Segoe UI"/>
+                <w:color w:val="212529"/>
+                <w:shd w:val="clear" w:color="auto" w:fill="EEEEEE"/>
+              </w:rPr>
+              <w:t xml:space="preserve"> </w:t>
+            </w:r>
+          </w:p>
         </w:tc>
         <w:tc>
           <w:tcPr>
@@ -1411,6 +1580,54 @@
           </w:p>
         </w:tc>
       </w:tr>
+      <w:tr>
+        <w:tc>
+          <w:tcPr>
+            <w:tcW w:w="851" w:type="dxa"/>
+          </w:tcPr>
+          <w:p>
+            <w:pPr>
+              <w:jc w:val="center"/>
+              <w:rPr>
+                <w:b/>
+              </w:rPr>
+            </w:pPr>
+            <w:r>
+              <w:rPr>
+                <w:b/>
+              </w:rPr>
+              <w:t>5</w:t>
+            </w:r>
+          </w:p>
+        </w:tc>
+        <w:tc>
+          <w:tcPr>
+            <w:tcW w:w="8868" w:type="dxa"/>
+            <w:vAlign w:val="center"/>
+          </w:tcPr>
+          <w:p>
+            <w:pPr>
+              <w:rPr>
+                <w:bCs/>
+              </w:rPr>
+            </w:pPr>
+            <w:r>
+              <w:rPr>
+                <w:bCs/>
+              </w:rPr>
+              <w:t>Relatório realizado com todas estas pendências e</w:t>
+            </w:r>
+            <w:bookmarkStart w:id="1" w:name="_GoBack"/>
+            <w:bookmarkEnd w:id="1"/>
+            <w:r>
+              <w:rPr>
+                <w:bCs/>
+              </w:rPr>
+              <w:t xml:space="preserve"> colocado na pasta ambiente.</w:t>
+            </w:r>
+          </w:p>
+        </w:tc>
+      </w:tr>
     </w:tbl>
     <w:p>
       <w:pPr>
@@ -1580,7 +1797,15 @@
                 <w:iCs/>
                 <w:color w:val="auto"/>
               </w:rPr>
-              <w:t>Validação da orientadora do projeto ( relatório em anexo na pasta ambiente).</w:t>
+              <w:t>Validação da orientadora do projeto</w:t>
+            </w:r>
+            <w:r>
+              <w:rPr>
+                <w:i w:val="0"/>
+                <w:iCs/>
+                <w:color w:val="auto"/>
+              </w:rPr>
+              <w:t>.</w:t>
             </w:r>
           </w:p>
         </w:tc>
@@ -1691,8 +1916,6 @@
         </w:rPr>
         <w:t>2</w:t>
       </w:r>
-      <w:bookmarkStart w:id="1" w:name="_GoBack"/>
-      <w:bookmarkEnd w:id="1"/>
       <w:r>
         <w:rPr>
           <w:lang w:eastAsia="en-US"/>
@@ -1701,8 +1924,8 @@
       </w:r>
     </w:p>
     <w:sectPr>
-      <w:headerReference w:type="default" r:id="rId10"/>
-      <w:footerReference w:type="default" r:id="rId11"/>
+      <w:headerReference w:type="default" r:id="rId11"/>
+      <w:footerReference w:type="default" r:id="rId12"/>
       <w:pgSz w:w="11907" w:h="16840" w:code="9"/>
       <w:pgMar w:top="851" w:right="851" w:bottom="851" w:left="1418" w:header="851" w:footer="851" w:gutter="0"/>
       <w:cols w:space="708"/>
@@ -1916,27 +2139,14 @@
           <w:r>
             <w:t xml:space="preserve"> de </w:t>
           </w:r>
-          <w:r>
-            <w:fldChar w:fldCharType="begin"/>
-          </w:r>
-          <w:r>
-            <w:instrText xml:space="preserve"> NUMPAGES </w:instrText>
-          </w:r>
-          <w:r>
-            <w:fldChar w:fldCharType="separate"/>
-          </w:r>
-          <w:r>
-            <w:rPr>
-              <w:noProof/>
-            </w:rPr>
-            <w:t>2</w:t>
-          </w:r>
-          <w:r>
-            <w:rPr>
-              <w:noProof/>
-            </w:rPr>
-            <w:fldChar w:fldCharType="end"/>
-          </w:r>
+          <w:fldSimple w:instr=" NUMPAGES ">
+            <w:r>
+              <w:rPr>
+                <w:noProof/>
+              </w:rPr>
+              <w:t>2</w:t>
+            </w:r>
+          </w:fldSimple>
         </w:p>
       </w:tc>
     </w:tr>

</xml_diff>